<commit_message>
Update RP 5g sieť  predbežné poslanie.docx
</commit_message>
<xml_diff>
--- a/RP 5g sieť  predbežné poslanie.docx
+++ b/RP 5g sieť  predbežné poslanie.docx
@@ -569,7 +569,31 @@
         <w:pStyle w:val="NormalnytextDP"/>
       </w:pPr>
       <w:r>
-        <w:t>5G technológia je tu snami už niaku tu chvílu a preto sa zameriam na jej technické schopnosti, vplyv na ludí a vývoj nových aplikácie. Projekt bude zameraný na analýzu. Tiež na porovnanie s predchádzajúcimi generáciami. Projekt bude zahŕňať diskusiu o výhodách a nevýhodách 5G. Cieľom projektu je poskytnúť komplexný prehľad ohľadom technológii 5G a jej dôležitosti z hľadiska moderného pripojenia, inovácií a posunu vpred. Končiť bude zhodnotením výziev v oblasti 5G technológie a jej vplyvu na rôzne nové možnosti v živote.</w:t>
+        <w:t xml:space="preserve">5G technológia je tu snami už </w:t>
+      </w:r>
+      <w:proofErr w:type="spellStart"/>
+      <w:r>
+        <w:t>niaku</w:t>
+      </w:r>
+      <w:proofErr w:type="spellEnd"/>
+      <w:r>
+        <w:t xml:space="preserve"> tu </w:t>
+      </w:r>
+      <w:proofErr w:type="spellStart"/>
+      <w:r>
+        <w:t>chvílu</w:t>
+      </w:r>
+      <w:proofErr w:type="spellEnd"/>
+      <w:r>
+        <w:t xml:space="preserve"> a preto sa zameriam na jej technické schopnosti, vplyv na </w:t>
+      </w:r>
+      <w:proofErr w:type="spellStart"/>
+      <w:r>
+        <w:t>ludí</w:t>
+      </w:r>
+      <w:proofErr w:type="spellEnd"/>
+      <w:r>
+        <w:t xml:space="preserve"> a vývoj nových aplikácie. Projekt bude zameraný na analýzu. Tiež na porovnanie s predchádzajúcimi generáciami. Projekt bude zahŕňať diskusiu o výhodách a nevýhodách 5G. Cieľom projektu je poskytnúť komplexný prehľad ohľadom technológii 5G a jej dôležitosti z hľadiska moderného pripojenia, inovácií a posunu vpred. Končiť bude zhodnotením výziev v oblasti 5G technológie a jej vplyvu na rôzne nové možnosti v živote.</w:t>
       </w:r>
     </w:p>
     <w:p>
@@ -684,7 +708,39 @@
         <w:pStyle w:val="NormalnytextDP"/>
       </w:pPr>
       <w:r>
-        <w:t>S nástupom nových technológií, ako je umelá inteligencia, internet vecí (IoT), spôsobuje obrovský nárast množstva vytvorených údajov. Súčasná mobilná infraštruktúra je preťažená a vyžaduje si modernizáciu. Zároveň by 5G vďaka svojej vysokej rýchlosti, obrovskej kapacite a nízkej latencii mohlo pomôcť podporiť a rozšíriť niekoľko aplikácií, ako je riadenie dopravy pripojené do cloudu, doručovanie dronov, videochatovanie a hranie hier v konzolovej kvalite na cestách. Výhody a aplikácie 5G sú neobmedzené - od globálnych platieb a reakcie na núdzové situácie až po vzdelávanie na diaľku a mobilnú pracovnú silu.</w:t>
+        <w:t>S nástupom nových technológií, ako je umelá inteligencia, internet vecí (</w:t>
+      </w:r>
+      <w:proofErr w:type="spellStart"/>
+      <w:r>
+        <w:t>IoT</w:t>
+      </w:r>
+      <w:proofErr w:type="spellEnd"/>
+      <w:r>
+        <w:t xml:space="preserve">), spôsobuje obrovský nárast množstva vytvorených údajov. Súčasná mobilná infraštruktúra je preťažená a vyžaduje si modernizáciu. Zároveň by 5G vďaka svojej vysokej rýchlosti, obrovskej kapacite a nízkej latencii mohlo pomôcť podporiť a rozšíriť niekoľko aplikácií, ako je riadenie dopravy pripojené do </w:t>
+      </w:r>
+      <w:proofErr w:type="spellStart"/>
+      <w:r>
+        <w:t>cloudu</w:t>
+      </w:r>
+      <w:proofErr w:type="spellEnd"/>
+      <w:r>
+        <w:t xml:space="preserve">, doručovanie </w:t>
+      </w:r>
+      <w:proofErr w:type="spellStart"/>
+      <w:r>
+        <w:t>dronov</w:t>
+      </w:r>
+      <w:proofErr w:type="spellEnd"/>
+      <w:r>
+        <w:t xml:space="preserve">, </w:t>
+      </w:r>
+      <w:proofErr w:type="spellStart"/>
+      <w:r>
+        <w:t>videochatovanie</w:t>
+      </w:r>
+      <w:proofErr w:type="spellEnd"/>
+      <w:r>
+        <w:t xml:space="preserve"> a hranie hier v konzolovej kvalite na cestách. Výhody a aplikácie 5G sú neobmedzené - od globálnych platieb a reakcie na núdzové situácie až po vzdelávanie na diaľku a mobilnú pracovnú silu.</w:t>
       </w:r>
     </w:p>
     <w:p>
@@ -701,7 +757,13 @@
         <w:t>5G prinesie oveľa viac než len výrazné zlepšenie sieťového pripojenia. Poskytuje nové možnosti, ktoré nám umožnia prinášať prevratné riešenia s celospoločenským dosahom. Predstavte si miliardy pripojených zariadení, ktoré zhromažďujú a zdieľajú informácie v reálnom čase s cieľom znížiť počet dopravných nehôd; alebo aplikácie na záchranu života, ktoré môžu vzlietnuť vďaka garantovanému pripojeniu bez oneskorenia; alebo výrobné linky, ktoré sú tak predvídavé, že dokážu predchádzať prerušeniam oveľa skôr, než k nim dôjde.</w:t>
       </w:r>
       <w:r>
-        <w:t xml:space="preserve"> []</w:t>
+        <w:t xml:space="preserve"> [</w:t>
+      </w:r>
+      <w:r>
+        <w:t>19</w:t>
+      </w:r>
+      <w:r>
+        <w:t>]</w:t>
       </w:r>
     </w:p>
     <w:p>
@@ -742,16 +804,47 @@
         <w:t>Technológia 5G by mala zlepšiť pripojenie v nedostatočne obsluhovaných vidieckych oblastiach a v mestách, kde môže dopyt prevyšovať súčasnú kapacitu technológie 4G. Nové siete 5G budú mať tiež hustú architektúru s distribuovaným prístupom a presunú spracovanie dát bližšie k okraju a používateľom, aby umožnili rýchlejšie spracovanie dát.</w:t>
       </w:r>
       <w:r>
-        <w:t xml:space="preserve"> [3]</w:t>
+        <w:t xml:space="preserve"> </w:t>
+      </w:r>
+      <w:r>
+        <w:t>Technológia 5G prinesie pokrok v celej architektúre siete.  Nové antény budú obsahovať technológiu známu ako masívna MIMO, ktorá umožňuje viacerým vysielačom a prijímačom prenášať viac dát súčasne. Technológia 5G sa však neobmedzuje len na nové rádiové spektrum.</w:t>
+      </w:r>
+      <w:r>
+        <w:t xml:space="preserve"> </w:t>
+      </w:r>
+      <w:r>
+        <w:t>5G môže poskytnúť vysoké rýchlosti, nízku latenciu a obrovskú kapacitu, čím ponúka potenciál zmeniť vaše skúsenosti s mobilným zariadením a ešte oveľa viac.</w:t>
+      </w:r>
+      <w:r>
+        <w:t xml:space="preserve"> </w:t>
+      </w:r>
+      <w:r>
+        <w:t xml:space="preserve">5G by malo prispieť k revolúcii v priemyselných odvetviach a môže mať okamžitý vplyv na zákazníkov. 5G by mohlo pomôcť zvýšiť efektívnosť podnikov a poskytnúť spotrebiteľom prístup k väčšiemu množstvu informácií rýchlejšie ako kedykoľvek predtým. Môže pomôcť umožniť pripojenie automobilov a viesť k novým zážitkom fanúšikov na štadiónoch. Mohlo by umožniť nové skúsenosti študentov, ktoré by oživili vzdelávanie a podporili umelú inteligenciu (AI) v oblasti verejnej bezpečnosti. A môže umožniť pokročilé herné a </w:t>
+      </w:r>
+      <w:proofErr w:type="spellStart"/>
+      <w:r>
+        <w:t>esportové</w:t>
+      </w:r>
+      <w:proofErr w:type="spellEnd"/>
+      <w:r>
+        <w:t xml:space="preserve"> zážitky.</w:t>
+      </w:r>
+      <w:r>
+        <w:t xml:space="preserve"> [3, 21]</w:t>
+      </w:r>
+    </w:p>
+    <w:p>
+      <w:pPr>
+        <w:pStyle w:val="PodNadpisKapitoly"/>
+      </w:pPr>
+      <w:r>
+        <w:t>Budúcnosť 5G sieti</w:t>
       </w:r>
     </w:p>
     <w:p>
       <w:pPr>
         <w:pStyle w:val="NormalnytextDP"/>
       </w:pPr>
-      <w:r>
-        <w:t>Technológia 5G prinesie pokrok v celej architektúre siete.  Nové antény budú obsahovať technológiu známu ako masívna MIMO, ktorá umožňuje viacerým vysielačom a prijímačom prenášať viac dát súčasne. Technológia 5G sa však neobmedzuje len na nové rádiové spektrum.</w:t>
-      </w:r>
     </w:p>
     <w:p>
       <w:pPr>
@@ -784,7 +877,31 @@
         <w:t xml:space="preserve"> </w:t>
       </w:r>
       <w:r>
-        <w:t>LTE and 5G Market Statistics – 8 April 2019. GSA, [cit. 20</w:t>
+        <w:t xml:space="preserve">LTE and 5G </w:t>
+      </w:r>
+      <w:proofErr w:type="spellStart"/>
+      <w:r>
+        <w:t>Market</w:t>
+      </w:r>
+      <w:proofErr w:type="spellEnd"/>
+      <w:r>
+        <w:t xml:space="preserve"> </w:t>
+      </w:r>
+      <w:proofErr w:type="spellStart"/>
+      <w:r>
+        <w:t>Statistics</w:t>
+      </w:r>
+      <w:proofErr w:type="spellEnd"/>
+      <w:r>
+        <w:t xml:space="preserve"> – 8 </w:t>
+      </w:r>
+      <w:proofErr w:type="spellStart"/>
+      <w:r>
+        <w:t>April</w:t>
+      </w:r>
+      <w:proofErr w:type="spellEnd"/>
+      <w:r>
+        <w:t xml:space="preserve"> 2019. GSA, [cit. 20</w:t>
       </w:r>
       <w:r>
         <w:t>24</w:t>
@@ -841,14 +958,28 @@
       <w:r>
         <w:t xml:space="preserve"> </w:t>
       </w:r>
-      <w:r>
-        <w:t>Inc.</w:t>
+      <w:proofErr w:type="spellStart"/>
+      <w:r>
+        <w:t>Inc</w:t>
+      </w:r>
+      <w:proofErr w:type="spellEnd"/>
+      <w:r>
+        <w:t>.</w:t>
       </w:r>
       <w:r>
         <w:t xml:space="preserve">, </w:t>
       </w:r>
       <w:r>
         <w:t>Seattle, Washington, USA</w:t>
+      </w:r>
+      <w:r>
+        <w:t xml:space="preserve">[cit. </w:t>
+      </w:r>
+      <w:r>
+        <w:t>2024-4-21</w:t>
+      </w:r>
+      <w:r>
+        <w:t>].</w:t>
       </w:r>
       <w:r>
         <w:t xml:space="preserve"> </w:t>
@@ -882,7 +1013,15 @@
         <w:t xml:space="preserve"> </w:t>
       </w:r>
       <w:r>
-        <w:t>Cisco Systems, Inc.</w:t>
+        <w:t xml:space="preserve">Cisco Systems, </w:t>
+      </w:r>
+      <w:proofErr w:type="spellStart"/>
+      <w:r>
+        <w:t>Inc</w:t>
+      </w:r>
+      <w:proofErr w:type="spellEnd"/>
+      <w:r>
+        <w:t>.</w:t>
       </w:r>
       <w:r>
         <w:t xml:space="preserve">, </w:t>
@@ -891,7 +1030,19 @@
         <w:t>San José, USA</w:t>
       </w:r>
       <w:r>
-        <w:t xml:space="preserve"> Aktualizované dostupné na internete: </w:t>
+        <w:t xml:space="preserve"> </w:t>
+      </w:r>
+      <w:r>
+        <w:t xml:space="preserve">[cit. </w:t>
+      </w:r>
+      <w:r>
+        <w:t>2024-4-21</w:t>
+      </w:r>
+      <w:r>
+        <w:t>].</w:t>
+      </w:r>
+      <w:r>
+        <w:t xml:space="preserve"> dostupné na internete: </w:t>
       </w:r>
       <w:r>
         <w:t>&lt;</w:t>
@@ -922,22 +1073,13 @@
         <w:t xml:space="preserve"> </w:t>
       </w:r>
       <w:r>
-        <w:t>Petícia proti 5G na Slovensku: Prečo ju ľudia podpisujú? MojAndroid.sk, 2020-06-09, [cit. 20</w:t>
-      </w:r>
-      <w:r>
-        <w:t>24</w:t>
-      </w:r>
-      <w:r>
-        <w:t>-</w:t>
-      </w:r>
-      <w:r>
-        <w:t>21</w:t>
-      </w:r>
-      <w:r>
-        <w:t>-</w:t>
-      </w:r>
-      <w:r>
-        <w:t>4</w:t>
+        <w:t xml:space="preserve">Petícia proti 5G na Slovensku: Prečo ju ľudia podpisujú? MojAndroid.sk, 2020-06-09, [cit. </w:t>
+      </w:r>
+      <w:r>
+        <w:t>2024-4-2</w:t>
+      </w:r>
+      <w:r>
+        <w:t>1</w:t>
       </w:r>
       <w:r>
         <w:t xml:space="preserve">]. </w:t>
@@ -974,22 +1116,13 @@
         <w:t xml:space="preserve"> </w:t>
       </w:r>
       <w:r>
-        <w:t>Slovensko má šancu stať sa jedným z lídrov v budovaní 5G siete. vicepremier.gov.sk, [cit. 20</w:t>
-      </w:r>
-      <w:r>
-        <w:t>24</w:t>
-      </w:r>
-      <w:r>
-        <w:t>-</w:t>
-      </w:r>
-      <w:r>
-        <w:t>21</w:t>
-      </w:r>
-      <w:r>
-        <w:t>-</w:t>
-      </w:r>
-      <w:r>
-        <w:t>4</w:t>
+        <w:t xml:space="preserve">Slovensko má šancu stať sa jedným z lídrov v budovaní 5G siete. vicepremier.gov.sk, [cit. </w:t>
+      </w:r>
+      <w:r>
+        <w:t>2024-4-2</w:t>
+      </w:r>
+      <w:r>
+        <w:t>1</w:t>
       </w:r>
       <w:r>
         <w:t>]</w:t>
@@ -1026,22 +1159,13 @@
         <w:t xml:space="preserve"> </w:t>
       </w:r>
       <w:r>
-        <w:t>5G sieť na Slovensku – jej nasadzovanie, možnosti a využitie | TOUCHIT. touchit.sk, 2018-05-29, [cit. 20</w:t>
-      </w:r>
-      <w:r>
-        <w:t>24</w:t>
-      </w:r>
-      <w:r>
-        <w:t>-</w:t>
-      </w:r>
-      <w:r>
-        <w:t>21</w:t>
-      </w:r>
-      <w:r>
-        <w:t>-</w:t>
-      </w:r>
-      <w:r>
-        <w:t>4</w:t>
+        <w:t xml:space="preserve">5G sieť na Slovensku – jej nasadzovanie, možnosti a využitie | TOUCHIT. touchit.sk, 2018-05-29, [cit. </w:t>
+      </w:r>
+      <w:r>
+        <w:t>2024-4-2</w:t>
+      </w:r>
+      <w:r>
+        <w:t>1</w:t>
       </w:r>
       <w:r>
         <w:t>].</w:t>
@@ -1075,7 +1199,13 @@
         <w:t xml:space="preserve">[7] [online] </w:t>
       </w:r>
       <w:r>
-        <w:t>4ka prekvapila Slovensko: Bude prvým operátorom s 5G sieťou [online]. FonTech.sk, 2019-07-03, [cit. 2019-10-09].</w:t>
+        <w:t xml:space="preserve">4ka prekvapila Slovensko: Bude prvým operátorom s 5G sieťou [online]. FonTech.sk, 2019-07-03, [cit. </w:t>
+      </w:r>
+      <w:r>
+        <w:t>2024-4-22</w:t>
+      </w:r>
+      <w:r>
+        <w:t>].</w:t>
       </w:r>
       <w:r>
         <w:t xml:space="preserve"> </w:t>
@@ -1106,7 +1236,37 @@
         <w:t xml:space="preserve">[8] [online] </w:t>
       </w:r>
       <w:r>
-        <w:t>Maxa. Top 4ka ukázala 5G: Rýchlosť 1 Gbit/s, do siete neskôr pustí aj klientov. Aktuality.sk (Bratislava: Ringier Axel Springer Slovakia), 2019-07-10. [cit. 2020-05-13].</w:t>
+        <w:t xml:space="preserve">Maxa. Top 4ka ukázala 5G: Rýchlosť 1 </w:t>
+      </w:r>
+      <w:proofErr w:type="spellStart"/>
+      <w:r>
+        <w:t>Gbit</w:t>
+      </w:r>
+      <w:proofErr w:type="spellEnd"/>
+      <w:r>
+        <w:t xml:space="preserve">/s, do siete neskôr pustí aj klientov. Aktuality.sk (Bratislava: </w:t>
+      </w:r>
+      <w:proofErr w:type="spellStart"/>
+      <w:r>
+        <w:t>Ringier</w:t>
+      </w:r>
+      <w:proofErr w:type="spellEnd"/>
+      <w:r>
+        <w:t xml:space="preserve"> Axel </w:t>
+      </w:r>
+      <w:proofErr w:type="spellStart"/>
+      <w:r>
+        <w:t>Springer</w:t>
+      </w:r>
+      <w:proofErr w:type="spellEnd"/>
+      <w:r>
+        <w:t xml:space="preserve"> Slovakia), 2019-07-10. [cit. </w:t>
+      </w:r>
+      <w:r>
+        <w:t>2024-4-22</w:t>
+      </w:r>
+      <w:r>
+        <w:t>].</w:t>
       </w:r>
       <w:r>
         <w:t xml:space="preserve"> </w:t>
@@ -1136,8 +1296,35 @@
       <w:r>
         <w:t xml:space="preserve">[9] [online] </w:t>
       </w:r>
-      <w:r>
-        <w:t>Hodás. Video Konšpirátorov vystrašil modrý vrtuľník Orangeu: Myslia si, že inštaluje 5G, a tej sa boja. Operátor vysvetľuje situáciu. Aktuality.sk (Bratislava: Ringier Axel Springer Slovakia), 2020-04-23.[cit. 2020-05-13].</w:t>
+      <w:proofErr w:type="spellStart"/>
+      <w:r>
+        <w:t>Hodás</w:t>
+      </w:r>
+      <w:proofErr w:type="spellEnd"/>
+      <w:r>
+        <w:t xml:space="preserve">. Video Konšpirátorov vystrašil modrý vrtuľník Orangeu: Myslia si, že inštaluje 5G, a tej sa boja. Operátor vysvetľuje situáciu. Aktuality.sk (Bratislava: </w:t>
+      </w:r>
+      <w:proofErr w:type="spellStart"/>
+      <w:r>
+        <w:t>Ringier</w:t>
+      </w:r>
+      <w:proofErr w:type="spellEnd"/>
+      <w:r>
+        <w:t xml:space="preserve"> Axel </w:t>
+      </w:r>
+      <w:proofErr w:type="spellStart"/>
+      <w:r>
+        <w:t>Springer</w:t>
+      </w:r>
+      <w:proofErr w:type="spellEnd"/>
+      <w:r>
+        <w:t xml:space="preserve"> Slovakia), 2020-04-23.[cit. </w:t>
+      </w:r>
+      <w:r>
+        <w:t>2024-4-22</w:t>
+      </w:r>
+      <w:r>
+        <w:t>].</w:t>
       </w:r>
       <w:r>
         <w:t xml:space="preserve"> </w:t>
@@ -1175,7 +1362,13 @@
         <w:t xml:space="preserve"> </w:t>
       </w:r>
       <w:r>
-        <w:t>Slovak Telekom spustil najväčšiu 5G sieť na Slovensku Pravda.sk, 2020-12-10, [cit. 2020-12-10].</w:t>
+        <w:t xml:space="preserve">Slovak Telekom spustil najväčšiu 5G sieť na Slovensku Pravda.sk, 2020-12-10, [cit. </w:t>
+      </w:r>
+      <w:r>
+        <w:t>2024-4-22</w:t>
+      </w:r>
+      <w:r>
+        <w:t>].</w:t>
       </w:r>
       <w:r>
         <w:t xml:space="preserve"> </w:t>
@@ -1212,7 +1405,61 @@
         <w:t xml:space="preserve"> </w:t>
       </w:r>
       <w:r>
-        <w:t>EU coordinated risk assessment of the cybersecurity of 5G networks (Report). EU, ENISA, NIS Cooperation Group, 2019/10/09, [cit. 2019-10-10].</w:t>
+        <w:t xml:space="preserve">EU </w:t>
+      </w:r>
+      <w:proofErr w:type="spellStart"/>
+      <w:r>
+        <w:t>coordinated</w:t>
+      </w:r>
+      <w:proofErr w:type="spellEnd"/>
+      <w:r>
+        <w:t xml:space="preserve"> risk </w:t>
+      </w:r>
+      <w:proofErr w:type="spellStart"/>
+      <w:r>
+        <w:t>assessment</w:t>
+      </w:r>
+      <w:proofErr w:type="spellEnd"/>
+      <w:r>
+        <w:t xml:space="preserve"> of </w:t>
+      </w:r>
+      <w:proofErr w:type="spellStart"/>
+      <w:r>
+        <w:t>the</w:t>
+      </w:r>
+      <w:proofErr w:type="spellEnd"/>
+      <w:r>
+        <w:t xml:space="preserve"> </w:t>
+      </w:r>
+      <w:proofErr w:type="spellStart"/>
+      <w:r>
+        <w:t>cybersecurity</w:t>
+      </w:r>
+      <w:proofErr w:type="spellEnd"/>
+      <w:r>
+        <w:t xml:space="preserve"> of 5G </w:t>
+      </w:r>
+      <w:proofErr w:type="spellStart"/>
+      <w:r>
+        <w:t>networks</w:t>
+      </w:r>
+      <w:proofErr w:type="spellEnd"/>
+      <w:r>
+        <w:t xml:space="preserve"> (Report). EU, ENISA, NIS </w:t>
+      </w:r>
+      <w:proofErr w:type="spellStart"/>
+      <w:r>
+        <w:t>Cooperation</w:t>
+      </w:r>
+      <w:proofErr w:type="spellEnd"/>
+      <w:r>
+        <w:t xml:space="preserve"> Group, 2019/10/09, [cit. </w:t>
+      </w:r>
+      <w:r>
+        <w:t>2024-4-22</w:t>
+      </w:r>
+      <w:r>
+        <w:t>].</w:t>
       </w:r>
       <w:r>
         <w:t xml:space="preserve"> </w:t>
@@ -1249,7 +1496,13 @@
         <w:t xml:space="preserve"> </w:t>
       </w:r>
       <w:r>
-        <w:t>ŽIVÉ.SK. Veľká správa EÚ o 5G: Aká dôležitá bude kybernetická bezpečnosť a aké sú riziká Živé.sk, 2019-10-10, [cit. 2019-10-10].</w:t>
+        <w:t xml:space="preserve">ŽIVÉ.SK. Veľká správa EÚ o 5G: Aká dôležitá bude kybernetická bezpečnosť a aké sú riziká Živé.sk, 2019-10-10, [cit. </w:t>
+      </w:r>
+      <w:r>
+        <w:t>2024-4-22</w:t>
+      </w:r>
+      <w:r>
+        <w:t>].</w:t>
       </w:r>
       <w:r>
         <w:t xml:space="preserve"> </w:t>
@@ -1285,8 +1538,27 @@
       <w:r>
         <w:t xml:space="preserve"> </w:t>
       </w:r>
-      <w:r>
-        <w:t>About. 5G Appeal, 2018-03-08, [cit. 2020-04-22].</w:t>
+      <w:proofErr w:type="spellStart"/>
+      <w:r>
+        <w:t>About</w:t>
+      </w:r>
+      <w:proofErr w:type="spellEnd"/>
+      <w:r>
+        <w:t xml:space="preserve">. 5G </w:t>
+      </w:r>
+      <w:proofErr w:type="spellStart"/>
+      <w:r>
+        <w:t>Appeal</w:t>
+      </w:r>
+      <w:proofErr w:type="spellEnd"/>
+      <w:r>
+        <w:t xml:space="preserve">, 2018-03-08, [cit. </w:t>
+      </w:r>
+      <w:r>
+        <w:t>2024-4-22</w:t>
+      </w:r>
+      <w:r>
+        <w:t>].</w:t>
       </w:r>
       <w:r>
         <w:t xml:space="preserve"> </w:t>
@@ -1323,7 +1595,15 @@
         <w:t xml:space="preserve"> </w:t>
       </w:r>
       <w:r>
-        <w:t>Oddelenie rádiobiológie. Bratislava: Slovenská akadémia vied, [cit. 2020-05-23].</w:t>
+        <w:t xml:space="preserve">Oddelenie </w:t>
+      </w:r>
+      <w:proofErr w:type="spellStart"/>
+      <w:r>
+        <w:t>rádiobiológie</w:t>
+      </w:r>
+      <w:proofErr w:type="spellEnd"/>
+      <w:r>
+        <w:t>. Bratislava: Slovenská akadémia vied, [cit. 2020-05-23].</w:t>
       </w:r>
       <w:r>
         <w:t xml:space="preserve"> </w:t>
@@ -1360,7 +1640,85 @@
         <w:t xml:space="preserve"> </w:t>
       </w:r>
       <w:r>
-        <w:t>WARREN, Tom. British 5G towers are being set on fire because of coronavirus conspiracy theories. The Verge, 2020-04-04, [cit. 2020-04-22].</w:t>
+        <w:t xml:space="preserve">WARREN, Tom. British 5G </w:t>
+      </w:r>
+      <w:proofErr w:type="spellStart"/>
+      <w:r>
+        <w:t>towers</w:t>
+      </w:r>
+      <w:proofErr w:type="spellEnd"/>
+      <w:r>
+        <w:t xml:space="preserve"> are </w:t>
+      </w:r>
+      <w:proofErr w:type="spellStart"/>
+      <w:r>
+        <w:t>being</w:t>
+      </w:r>
+      <w:proofErr w:type="spellEnd"/>
+      <w:r>
+        <w:t xml:space="preserve"> set on </w:t>
+      </w:r>
+      <w:proofErr w:type="spellStart"/>
+      <w:r>
+        <w:t>fire</w:t>
+      </w:r>
+      <w:proofErr w:type="spellEnd"/>
+      <w:r>
+        <w:t xml:space="preserve"> </w:t>
+      </w:r>
+      <w:proofErr w:type="spellStart"/>
+      <w:r>
+        <w:t>because</w:t>
+      </w:r>
+      <w:proofErr w:type="spellEnd"/>
+      <w:r>
+        <w:t xml:space="preserve"> of </w:t>
+      </w:r>
+      <w:proofErr w:type="spellStart"/>
+      <w:r>
+        <w:t>coronavirus</w:t>
+      </w:r>
+      <w:proofErr w:type="spellEnd"/>
+      <w:r>
+        <w:t xml:space="preserve"> </w:t>
+      </w:r>
+      <w:proofErr w:type="spellStart"/>
+      <w:r>
+        <w:t>conspiracy</w:t>
+      </w:r>
+      <w:proofErr w:type="spellEnd"/>
+      <w:r>
+        <w:t xml:space="preserve"> </w:t>
+      </w:r>
+      <w:proofErr w:type="spellStart"/>
+      <w:r>
+        <w:t>theories</w:t>
+      </w:r>
+      <w:proofErr w:type="spellEnd"/>
+      <w:r>
+        <w:t xml:space="preserve">. </w:t>
+      </w:r>
+      <w:proofErr w:type="spellStart"/>
+      <w:r>
+        <w:t>The</w:t>
+      </w:r>
+      <w:proofErr w:type="spellEnd"/>
+      <w:r>
+        <w:t xml:space="preserve"> </w:t>
+      </w:r>
+      <w:proofErr w:type="spellStart"/>
+      <w:r>
+        <w:t>Verge</w:t>
+      </w:r>
+      <w:proofErr w:type="spellEnd"/>
+      <w:r>
+        <w:t xml:space="preserve">, 2020-04-04, [cit. </w:t>
+      </w:r>
+      <w:r>
+        <w:t>2024-4-22</w:t>
+      </w:r>
+      <w:r>
+        <w:t>].</w:t>
       </w:r>
       <w:r>
         <w:t xml:space="preserve"> </w:t>
@@ -1397,7 +1755,13 @@
         <w:t xml:space="preserve"> </w:t>
       </w:r>
       <w:r>
-        <w:t>BARCA, Robert. 5G technológia nemá nič spoločné s novým koronavírusom. fakty.afp.com, 2020-04-02, [cit. 2020-05-12].</w:t>
+        <w:t xml:space="preserve">BARCA, Robert. 5G technológia nemá nič spoločné s novým koronavírusom. fakty.afp.com, 2020-04-02, [cit. </w:t>
+      </w:r>
+      <w:r>
+        <w:t>2024-4-22</w:t>
+      </w:r>
+      <w:r>
+        <w:t>].</w:t>
       </w:r>
       <w:r>
         <w:t xml:space="preserve"> </w:t>
@@ -1433,14 +1797,41 @@
       <w:r>
         <w:t xml:space="preserve"> </w:t>
       </w:r>
-      <w:r>
-        <w:t>Trangel. Bude 5G škodlivé pre ľudí? Čo si myslia odborníci a operátori. Aktuality.sk (Bratislava: Ringier Axel Springer Slovakia)</w:t>
+      <w:proofErr w:type="spellStart"/>
+      <w:r>
+        <w:t>Trangel</w:t>
+      </w:r>
+      <w:proofErr w:type="spellEnd"/>
+      <w:r>
+        <w:t xml:space="preserve">. Bude 5G škodlivé pre ľudí? Čo si myslia odborníci a operátori. Aktuality.sk (Bratislava: </w:t>
+      </w:r>
+      <w:proofErr w:type="spellStart"/>
+      <w:r>
+        <w:t>Ringier</w:t>
+      </w:r>
+      <w:proofErr w:type="spellEnd"/>
+      <w:r>
+        <w:t xml:space="preserve"> Axel </w:t>
+      </w:r>
+      <w:proofErr w:type="spellStart"/>
+      <w:r>
+        <w:t>Springer</w:t>
+      </w:r>
+      <w:proofErr w:type="spellEnd"/>
+      <w:r>
+        <w:t xml:space="preserve"> Slovakia)</w:t>
       </w:r>
       <w:r>
         <w:t xml:space="preserve">. </w:t>
       </w:r>
       <w:r>
-        <w:t>[cit. 2020-05-13].</w:t>
+        <w:t xml:space="preserve">[cit. </w:t>
+      </w:r>
+      <w:r>
+        <w:t>2024-4-22</w:t>
+      </w:r>
+      <w:r>
+        <w:t>].</w:t>
       </w:r>
       <w:r>
         <w:t xml:space="preserve"> </w:t>
@@ -1500,8 +1891,13 @@
       <w:r>
         <w:t xml:space="preserve"> (Senec: </w:t>
       </w:r>
-      <w:r>
-        <w:t>TECHBOX,s.r.o.</w:t>
+      <w:proofErr w:type="spellStart"/>
+      <w:r>
+        <w:t>TECHBOX,s.r.o</w:t>
+      </w:r>
+      <w:proofErr w:type="spellEnd"/>
+      <w:r>
+        <w:t>.</w:t>
       </w:r>
       <w:r>
         <w:t xml:space="preserve">) </w:t>
@@ -1551,8 +1947,13 @@
         <w:t xml:space="preserve">[online] </w:t>
       </w:r>
       <w:r>
-        <w:t>Lenka Miller</w:t>
-      </w:r>
+        <w:t xml:space="preserve">Lenka </w:t>
+      </w:r>
+      <w:proofErr w:type="spellStart"/>
+      <w:r>
+        <w:t>Miller</w:t>
+      </w:r>
+      <w:proofErr w:type="spellEnd"/>
       <w:r>
         <w:t xml:space="preserve">. </w:t>
       </w:r>
@@ -1569,7 +1970,15 @@
         <w:t xml:space="preserve"> (Bratislava:</w:t>
       </w:r>
       <w:r>
-        <w:t xml:space="preserve"> Ventúrska 11, 811 01</w:t>
+        <w:t xml:space="preserve"> </w:t>
+      </w:r>
+      <w:proofErr w:type="spellStart"/>
+      <w:r>
+        <w:t>Ventúrska</w:t>
+      </w:r>
+      <w:proofErr w:type="spellEnd"/>
+      <w:r>
+        <w:t xml:space="preserve"> 11, 811 01</w:t>
       </w:r>
       <w:r>
         <w:t xml:space="preserve">) </w:t>
@@ -1603,19 +2012,191 @@
         <w:pStyle w:val="NormalnytextDP"/>
       </w:pPr>
       <w:r>
-        <w:t xml:space="preserve">[20] [online] Erricson. </w:t>
+        <w:t xml:space="preserve">[20] [online] </w:t>
+      </w:r>
+      <w:proofErr w:type="spellStart"/>
+      <w:r>
+        <w:t>Erricson</w:t>
+      </w:r>
+      <w:proofErr w:type="spellEnd"/>
+      <w:r>
+        <w:t xml:space="preserve"> </w:t>
+      </w:r>
+      <w:r>
+        <w:t xml:space="preserve">spol. s </w:t>
+      </w:r>
+      <w:proofErr w:type="spellStart"/>
+      <w:r>
+        <w:t>r.o</w:t>
+      </w:r>
+      <w:proofErr w:type="spellEnd"/>
+      <w:r>
+        <w:t xml:space="preserve">. </w:t>
       </w:r>
       <w:r>
         <w:t>5G by Ericsson</w:t>
       </w:r>
       <w:r>
-        <w:t>. (Š</w:t>
+        <w:t>. (</w:t>
+      </w:r>
+      <w:proofErr w:type="spellStart"/>
+      <w:r>
+        <w:t>Š</w:t>
       </w:r>
       <w:r>
         <w:t>tockhol</w:t>
       </w:r>
       <w:r>
-        <w:t>m)</w:t>
+        <w:t>m</w:t>
+      </w:r>
+      <w:proofErr w:type="spellEnd"/>
+      <w:r>
+        <w:t xml:space="preserve">: </w:t>
+      </w:r>
+      <w:r>
+        <w:t xml:space="preserve">Ericsson spol. s </w:t>
+      </w:r>
+      <w:proofErr w:type="spellStart"/>
+      <w:r>
+        <w:t>r.o</w:t>
+      </w:r>
+      <w:proofErr w:type="spellEnd"/>
+      <w:r>
+        <w:t>.</w:t>
+      </w:r>
+      <w:r>
+        <w:t>)</w:t>
+      </w:r>
+      <w:r>
+        <w:t xml:space="preserve"> [cit. </w:t>
+      </w:r>
+      <w:r>
+        <w:t>2024-4-22</w:t>
+      </w:r>
+      <w:r>
+        <w:t xml:space="preserve">]. </w:t>
+      </w:r>
+      <w:r>
+        <w:t>dostupné na internete:</w:t>
+      </w:r>
+      <w:r>
+        <w:t xml:space="preserve"> &lt;</w:t>
+      </w:r>
+      <w:hyperlink r:id="rId28" w:history="1">
+        <w:r>
+          <w:rPr>
+            <w:rStyle w:val="Hypertextovprepojenie"/>
+          </w:rPr>
+          <w:t>https://www.ericsson.com/en/5g</w:t>
+        </w:r>
+      </w:hyperlink>
+      <w:r>
+        <w:t xml:space="preserve">&gt; </w:t>
+      </w:r>
+    </w:p>
+    <w:p>
+      <w:pPr>
+        <w:pStyle w:val="NormalnytextDP"/>
+      </w:pPr>
+      <w:r>
+        <w:t>[</w:t>
+      </w:r>
+      <w:r>
+        <w:t>21</w:t>
+      </w:r>
+      <w:r>
+        <w:t>]</w:t>
+      </w:r>
+      <w:r>
+        <w:t xml:space="preserve"> [online]</w:t>
+      </w:r>
+      <w:r>
+        <w:t xml:space="preserve"> </w:t>
+      </w:r>
+      <w:r>
+        <w:t xml:space="preserve">Verizon </w:t>
+      </w:r>
+      <w:proofErr w:type="spellStart"/>
+      <w:r>
+        <w:t>Communications</w:t>
+      </w:r>
+      <w:proofErr w:type="spellEnd"/>
+      <w:r>
+        <w:t xml:space="preserve">, </w:t>
+      </w:r>
+      <w:proofErr w:type="spellStart"/>
+      <w:r>
+        <w:t>What</w:t>
+      </w:r>
+      <w:proofErr w:type="spellEnd"/>
+      <w:r>
+        <w:t xml:space="preserve"> </w:t>
+      </w:r>
+      <w:proofErr w:type="spellStart"/>
+      <w:r>
+        <w:t>is</w:t>
+      </w:r>
+      <w:proofErr w:type="spellEnd"/>
+      <w:r>
+        <w:t xml:space="preserve"> 5G</w:t>
+      </w:r>
+      <w:r>
+        <w:t xml:space="preserve"> </w:t>
+      </w:r>
+      <w:r>
+        <w:t xml:space="preserve">and </w:t>
+      </w:r>
+      <w:proofErr w:type="spellStart"/>
+      <w:r>
+        <w:t>why</w:t>
+      </w:r>
+      <w:proofErr w:type="spellEnd"/>
+      <w:r>
+        <w:t xml:space="preserve"> </w:t>
+      </w:r>
+      <w:proofErr w:type="spellStart"/>
+      <w:r>
+        <w:t>does</w:t>
+      </w:r>
+      <w:proofErr w:type="spellEnd"/>
+      <w:r>
+        <w:t xml:space="preserve"> </w:t>
+      </w:r>
+      <w:proofErr w:type="spellStart"/>
+      <w:r>
+        <w:t>it</w:t>
+      </w:r>
+      <w:proofErr w:type="spellEnd"/>
+      <w:r>
+        <w:t xml:space="preserve"> </w:t>
+      </w:r>
+      <w:proofErr w:type="spellStart"/>
+      <w:r>
+        <w:t>matter</w:t>
+      </w:r>
+      <w:proofErr w:type="spellEnd"/>
+      <w:r>
+        <w:t>?</w:t>
+      </w:r>
+      <w:r>
+        <w:t xml:space="preserve"> (USA: New York) </w:t>
+      </w:r>
+      <w:r>
+        <w:t>[cit. 2024-4-22]. dostupné na internete:</w:t>
+      </w:r>
+      <w:r>
+        <w:t xml:space="preserve"> &lt;</w:t>
+      </w:r>
+      <w:hyperlink r:id="rId29" w:history="1">
+        <w:r>
+          <w:rPr>
+            <w:rStyle w:val="Hypertextovprepojenie"/>
+          </w:rPr>
+          <w:t>https://www.verizon.com/about/our-company/5g/what-5g</w:t>
+        </w:r>
+      </w:hyperlink>
+      <w:r>
+        <w:t>&gt;</w:t>
       </w:r>
     </w:p>
     <w:p>

</xml_diff>